<commit_message>
Git is yelling at me about this file
</commit_message>
<xml_diff>
--- a/project_3_proposal.docx
+++ b/project_3_proposal.docx
@@ -273,11 +273,6 @@
     </w:p>
     <w:p>
       <w:pPr>
-        <w:spacing w:after="0"/>
-      </w:pPr>
-    </w:p>
-    <w:p>
-      <w:pPr>
         <w:pStyle w:val="ListParagraph"/>
         <w:numPr>
           <w:ilvl w:val="0"/>
@@ -373,7 +368,6 @@
         <w:t xml:space="preserve"> </w:t>
       </w:r>
     </w:p>
-    <w:p/>
     <w:p>
       <w:pPr>
         <w:pStyle w:val="ListParagraph"/>
@@ -487,7 +481,6 @@
         </w:numPr>
       </w:pPr>
       <w:r>
-        <w:lastRenderedPageBreak/>
         <w:t>Horizontal s</w:t>
       </w:r>
       <w:r>
@@ -530,6 +523,7 @@
         </w:numPr>
       </w:pPr>
       <w:r>
+        <w:lastRenderedPageBreak/>
         <w:t>Table</w:t>
       </w:r>
       <w:r>

</xml_diff>